<commit_message>
mogdb ve git deyisikli
</commit_message>
<xml_diff>
--- a/Git/Git.docx
+++ b/Git/Git.docx
@@ -1222,7 +1222,7 @@
           <w:color w:val="188038"/>
           <w:rtl w:val="0"/>
         </w:rPr>
-        <w:t xml:space="preserve">git branch -all</w:t>
+        <w:t xml:space="preserve">git branch --all</w:t>
       </w:r>
       <w:r>
         <w:rPr>
@@ -1351,37 +1351,72 @@
           <w:ilvl w:val="0"/>
           <w:numId w:val="6"/>
         </w:numPr>
+        <w:spacing w:after="0" w:afterAutospacing="0" w:before="0" w:beforeAutospacing="0" w:lineRule="auto"/>
+        <w:ind w:left="720" w:hanging="360"/>
+      </w:pPr>
+      <w:r>
+        <w:rPr>
+          <w:rFonts w:ascii="Roboto Mono" w:cs="Roboto Mono" w:eastAsia="Roboto Mono" w:hAnsi="Roboto Mono"/>
+          <w:b w:val="1"/>
+          <w:color w:val="188038"/>
+          <w:rtl w:val="0"/>
+        </w:rPr>
+        <w:t xml:space="preserve">git branch -D test</w:t>
+      </w:r>
+      <w:r>
+        <w:rPr>
+          <w:rtl w:val="0"/>
+        </w:rPr>
+        <w:t xml:space="preserve"> - </w:t>
+      </w:r>
+      <w:r>
+        <w:rPr>
+          <w:rFonts w:ascii="Roboto Mono" w:cs="Roboto Mono" w:eastAsia="Roboto Mono" w:hAnsi="Roboto Mono"/>
+          <w:color w:val="188038"/>
+          <w:rtl w:val="0"/>
+        </w:rPr>
+        <w:t xml:space="preserve">test</w:t>
+      </w:r>
+      <w:r>
+        <w:rPr>
+          <w:rtl w:val="0"/>
+        </w:rPr>
+        <w:t xml:space="preserve"> adında olan şaxəni silmək üçün istifadə edilir.</w:t>
+      </w:r>
+    </w:p>
+    <w:p>
+      <w:pPr>
+        <w:numPr>
+          <w:ilvl w:val="0"/>
+          <w:numId w:val="6"/>
+        </w:numPr>
         <w:spacing w:after="240" w:before="0" w:beforeAutospacing="0" w:lineRule="auto"/>
         <w:ind w:left="720" w:hanging="360"/>
       </w:pPr>
       <w:r>
         <w:rPr>
-          <w:rFonts w:ascii="Roboto Mono" w:cs="Roboto Mono" w:eastAsia="Roboto Mono" w:hAnsi="Roboto Mono"/>
-          <w:b w:val="1"/>
-          <w:color w:val="188038"/>
-          <w:rtl w:val="0"/>
-        </w:rPr>
-        <w:t xml:space="preserve">git branch -D test</w:t>
-      </w:r>
-      <w:r>
-        <w:rPr>
-          <w:rtl w:val="0"/>
-        </w:rPr>
-        <w:t xml:space="preserve"> - </w:t>
-      </w:r>
-      <w:r>
-        <w:rPr>
-          <w:rFonts w:ascii="Roboto Mono" w:cs="Roboto Mono" w:eastAsia="Roboto Mono" w:hAnsi="Roboto Mono"/>
-          <w:color w:val="188038"/>
-          <w:rtl w:val="0"/>
-        </w:rPr>
-        <w:t xml:space="preserve">test</w:t>
-      </w:r>
-      <w:r>
-        <w:rPr>
-          <w:rtl w:val="0"/>
-        </w:rPr>
-        <w:t xml:space="preserve"> adında olan şaxəni silmək üçün istifadə edilir.</w:t>
+          <w:b w:val="1"/>
+          <w:color w:val="38761d"/>
+          <w:rtl w:val="0"/>
+        </w:rPr>
+        <w:t xml:space="preserve">git clone </w:t>
+      </w:r>
+      <w:hyperlink r:id="rId6">
+        <w:r>
+          <w:rPr>
+            <w:b w:val="1"/>
+            <w:color w:val="38761d"/>
+            <w:u w:val="single"/>
+            <w:rtl w:val="0"/>
+          </w:rPr>
+          <w:t xml:space="preserve">https://github.com/user/repository.git</w:t>
+        </w:r>
+      </w:hyperlink>
+      <w:r>
+        <w:rPr>
+          <w:rtl w:val="0"/>
+        </w:rPr>
+        <w:t xml:space="preserve">  git oz komputerine kopyalamaq ucun</w:t>
       </w:r>
     </w:p>
     <w:p>

</xml_diff>